<commit_message>
Update reading notes for Brewer chapter 9
</commit_message>
<xml_diff>
--- a/Notes/SOC5650_Notes_Brewer_Designing-Better-Maps_2018v00.docx
+++ b/Notes/SOC5650_Notes_Brewer_Designing-Better-Maps_2018v00.docx
@@ -4684,8 +4684,6 @@
       <w:pPr>
         <w:spacing w:after="0" w:line="240" w:lineRule="auto"/>
       </w:pPr>
-      <w:bookmarkStart w:id="0" w:name="_GoBack"/>
-      <w:bookmarkEnd w:id="0"/>
     </w:p>
     <w:p>
       <w:pPr>
@@ -5384,11 +5382,351 @@
     <w:p>
       <w:pPr>
         <w:spacing w:after="0" w:line="240" w:lineRule="auto"/>
-      </w:pPr>
+        <w:sectPr>
+          <w:headerReference w:type="default" r:id="rId18"/>
+          <w:footerReference w:type="default" r:id="rId19"/>
+          <w:pgSz w:w="12240" w:h="15840"/>
+          <w:pgMar w:top="1440" w:right="1440" w:bottom="1440" w:left="1440" w:header="720" w:footer="720" w:gutter="0"/>
+          <w:pgNumType w:start="1"/>
+          <w:cols w:space="720"/>
+          <w:docGrid w:linePitch="360"/>
+        </w:sectPr>
+      </w:pPr>
+    </w:p>
+    <w:p>
+      <w:pPr>
+        <w:spacing w:after="0" w:line="240" w:lineRule="auto"/>
+        <w:rPr>
+          <w:b/>
+        </w:rPr>
+      </w:pPr>
+      <w:r>
+        <w:rPr>
+          <w:b/>
+        </w:rPr>
+        <w:lastRenderedPageBreak/>
+        <w:t>Preview Questions</w:t>
+      </w:r>
+    </w:p>
+    <w:p>
+      <w:pPr>
+        <w:pStyle w:val="ListParagraph"/>
+        <w:numPr>
+          <w:ilvl w:val="0"/>
+          <w:numId w:val="23"/>
+        </w:numPr>
+        <w:spacing w:after="0" w:line="240" w:lineRule="auto"/>
+      </w:pPr>
+      <w:r>
+        <w:t>How do map designers use point symbols?</w:t>
+      </w:r>
+    </w:p>
+    <w:p>
+      <w:pPr>
+        <w:pStyle w:val="ListParagraph"/>
+        <w:numPr>
+          <w:ilvl w:val="0"/>
+          <w:numId w:val="23"/>
+        </w:numPr>
+        <w:spacing w:after="0" w:line="240" w:lineRule="auto"/>
+      </w:pPr>
+      <w:r>
+        <w:t>How do map designers use line and rea symbols?</w:t>
+      </w:r>
+    </w:p>
+    <w:p>
+      <w:pPr>
+        <w:pStyle w:val="ListParagraph"/>
+        <w:numPr>
+          <w:ilvl w:val="0"/>
+          <w:numId w:val="23"/>
+        </w:numPr>
+        <w:spacing w:after="0" w:line="240" w:lineRule="auto"/>
+      </w:pPr>
+      <w:r>
+        <w:t>How are visual variables for point, line, and area symbols used to represent ordered data and qualitative data?</w:t>
+      </w:r>
+    </w:p>
+    <w:p>
+      <w:pPr>
+        <w:pStyle w:val="ListParagraph"/>
+        <w:numPr>
+          <w:ilvl w:val="0"/>
+          <w:numId w:val="23"/>
+        </w:numPr>
+        <w:spacing w:after="0" w:line="240" w:lineRule="auto"/>
+      </w:pPr>
+      <w:r>
+        <w:t>When do you use multivariate mapping?</w:t>
+      </w:r>
+    </w:p>
+    <w:p>
+      <w:pPr>
+        <w:pStyle w:val="ListParagraph"/>
+        <w:numPr>
+          <w:ilvl w:val="0"/>
+          <w:numId w:val="23"/>
+        </w:numPr>
+        <w:spacing w:after="0" w:line="240" w:lineRule="auto"/>
+      </w:pPr>
+      <w:r>
+        <w:t>What are the possible pairings of eight (8) visual variables for bivariate mapping?</w:t>
+      </w:r>
+    </w:p>
+    <w:p>
+      <w:pPr>
+        <w:spacing w:after="0" w:line="240" w:lineRule="auto"/>
+      </w:pPr>
+    </w:p>
+    <w:p>
+      <w:pPr>
+        <w:spacing w:after="0" w:line="240" w:lineRule="auto"/>
+        <w:rPr>
+          <w:b/>
+        </w:rPr>
+      </w:pPr>
+      <w:r>
+        <w:rPr>
+          <w:b/>
+        </w:rPr>
+        <w:t>Reading Summary</w:t>
+      </w:r>
+    </w:p>
+    <w:p>
+      <w:pPr>
+        <w:pStyle w:val="ListParagraph"/>
+        <w:numPr>
+          <w:ilvl w:val="0"/>
+          <w:numId w:val="24"/>
+        </w:numPr>
+        <w:spacing w:after="0" w:line="240" w:lineRule="auto"/>
+      </w:pPr>
+      <w:r>
+        <w:t>Point symbols can apply to both point and area locations.</w:t>
+      </w:r>
+    </w:p>
+    <w:p>
+      <w:pPr>
+        <w:pStyle w:val="ListParagraph"/>
+        <w:numPr>
+          <w:ilvl w:val="0"/>
+          <w:numId w:val="24"/>
+        </w:numPr>
+        <w:spacing w:after="0" w:line="240" w:lineRule="auto"/>
+      </w:pPr>
+      <w:r>
+        <w:t>Point symbol size, shape, and angle can be used to represent data.</w:t>
+      </w:r>
+    </w:p>
+    <w:p>
+      <w:pPr>
+        <w:pStyle w:val="ListParagraph"/>
+        <w:numPr>
+          <w:ilvl w:val="0"/>
+          <w:numId w:val="24"/>
+        </w:numPr>
+        <w:spacing w:after="0" w:line="240" w:lineRule="auto"/>
+      </w:pPr>
+      <w:r>
+        <w:t>Visual variables that may be applied to line and area symbols include size, pattern, spacing, shape, arrangement, and orientation.</w:t>
+      </w:r>
+    </w:p>
+    <w:p>
+      <w:pPr>
+        <w:pStyle w:val="ListParagraph"/>
+        <w:numPr>
+          <w:ilvl w:val="0"/>
+          <w:numId w:val="24"/>
+        </w:numPr>
+        <w:spacing w:after="0" w:line="240" w:lineRule="auto"/>
+      </w:pPr>
+      <w:r>
+        <w:t xml:space="preserve">The eight (8) visual variables </w:t>
+      </w:r>
+      <w:r>
+        <w:t>used to represent map data include:</w:t>
+      </w:r>
+    </w:p>
+    <w:p>
+      <w:pPr>
+        <w:pStyle w:val="ListParagraph"/>
+        <w:numPr>
+          <w:ilvl w:val="1"/>
+          <w:numId w:val="24"/>
+        </w:numPr>
+        <w:spacing w:after="0" w:line="240" w:lineRule="auto"/>
+      </w:pPr>
+      <w:r>
+        <w:t>Size</w:t>
+      </w:r>
+    </w:p>
+    <w:p>
+      <w:pPr>
+        <w:pStyle w:val="ListParagraph"/>
+        <w:numPr>
+          <w:ilvl w:val="1"/>
+          <w:numId w:val="24"/>
+        </w:numPr>
+        <w:spacing w:after="0" w:line="240" w:lineRule="auto"/>
+      </w:pPr>
+      <w:r>
+        <w:t>Lightness</w:t>
+      </w:r>
+    </w:p>
+    <w:p>
+      <w:pPr>
+        <w:pStyle w:val="ListParagraph"/>
+        <w:numPr>
+          <w:ilvl w:val="1"/>
+          <w:numId w:val="24"/>
+        </w:numPr>
+        <w:spacing w:after="0" w:line="240" w:lineRule="auto"/>
+      </w:pPr>
+      <w:r>
+        <w:t>Spacing</w:t>
+      </w:r>
+    </w:p>
+    <w:p>
+      <w:pPr>
+        <w:pStyle w:val="ListParagraph"/>
+        <w:numPr>
+          <w:ilvl w:val="1"/>
+          <w:numId w:val="24"/>
+        </w:numPr>
+        <w:spacing w:after="0" w:line="240" w:lineRule="auto"/>
+      </w:pPr>
+      <w:r>
+        <w:t>Saturation</w:t>
+      </w:r>
+    </w:p>
+    <w:p>
+      <w:pPr>
+        <w:pStyle w:val="ListParagraph"/>
+        <w:numPr>
+          <w:ilvl w:val="1"/>
+          <w:numId w:val="24"/>
+        </w:numPr>
+        <w:spacing w:after="0" w:line="240" w:lineRule="auto"/>
+      </w:pPr>
+      <w:r>
+        <w:t>Hue</w:t>
+      </w:r>
+    </w:p>
+    <w:p>
+      <w:pPr>
+        <w:pStyle w:val="ListParagraph"/>
+        <w:numPr>
+          <w:ilvl w:val="1"/>
+          <w:numId w:val="24"/>
+        </w:numPr>
+        <w:spacing w:after="0" w:line="240" w:lineRule="auto"/>
+      </w:pPr>
+      <w:r>
+        <w:t>Shape</w:t>
+      </w:r>
+    </w:p>
+    <w:p>
+      <w:pPr>
+        <w:pStyle w:val="ListParagraph"/>
+        <w:numPr>
+          <w:ilvl w:val="1"/>
+          <w:numId w:val="24"/>
+        </w:numPr>
+        <w:spacing w:after="0" w:line="240" w:lineRule="auto"/>
+      </w:pPr>
+      <w:r>
+        <w:t>Orientation</w:t>
+      </w:r>
+    </w:p>
+    <w:p>
+      <w:pPr>
+        <w:pStyle w:val="ListParagraph"/>
+        <w:numPr>
+          <w:ilvl w:val="1"/>
+          <w:numId w:val="24"/>
+        </w:numPr>
+        <w:spacing w:after="0" w:line="240" w:lineRule="auto"/>
+      </w:pPr>
+      <w:r>
+        <w:t>Arrangement</w:t>
+      </w:r>
+    </w:p>
+    <w:p>
+      <w:pPr>
+        <w:pStyle w:val="ListParagraph"/>
+        <w:numPr>
+          <w:ilvl w:val="0"/>
+          <w:numId w:val="24"/>
+        </w:numPr>
+        <w:spacing w:after="0" w:line="240" w:lineRule="auto"/>
+      </w:pPr>
+      <w:r>
+        <w:t>Size, lightness, spacing, and saturation are well-suited to represent ordered data.</w:t>
+      </w:r>
+    </w:p>
+    <w:p>
+      <w:pPr>
+        <w:pStyle w:val="ListParagraph"/>
+        <w:numPr>
+          <w:ilvl w:val="0"/>
+          <w:numId w:val="24"/>
+        </w:numPr>
+        <w:spacing w:after="0" w:line="240" w:lineRule="auto"/>
+      </w:pPr>
+      <w:r>
+        <w:t>Hue, shape, orientation, and arrangement are well-suited to representing categorical data.</w:t>
+      </w:r>
+    </w:p>
+    <w:p>
+      <w:pPr>
+        <w:pStyle w:val="ListParagraph"/>
+        <w:numPr>
+          <w:ilvl w:val="0"/>
+          <w:numId w:val="24"/>
+        </w:numPr>
+        <w:spacing w:after="0" w:line="240" w:lineRule="auto"/>
+      </w:pPr>
+      <w:r>
+        <w:t>Pattern symbols are well-suited to overlay color symbols.</w:t>
+      </w:r>
+    </w:p>
+    <w:p>
+      <w:pPr>
+        <w:pStyle w:val="ListParagraph"/>
+        <w:numPr>
+          <w:ilvl w:val="0"/>
+          <w:numId w:val="24"/>
+        </w:numPr>
+        <w:spacing w:after="0" w:line="240" w:lineRule="auto"/>
+      </w:pPr>
+      <w:r>
+        <w:t>Combinations within symbols, rather than as overlays, are useful for presenting pairs of data variables for bivariate mapping.</w:t>
+      </w:r>
+    </w:p>
+    <w:p>
+      <w:pPr>
+        <w:pStyle w:val="ListParagraph"/>
+        <w:numPr>
+          <w:ilvl w:val="0"/>
+          <w:numId w:val="24"/>
+        </w:numPr>
+        <w:spacing w:after="0" w:line="240" w:lineRule="auto"/>
+      </w:pPr>
+      <w:r>
+        <w:t>Figure 9.32 on pp. 200 shows the full set of possible combinations of eight (8) visual variables.</w:t>
+      </w:r>
+    </w:p>
+    <w:p>
+      <w:pPr>
+        <w:spacing w:after="0" w:line="240" w:lineRule="auto"/>
+        <w:ind w:left="360"/>
+      </w:pPr>
+      <w:bookmarkStart w:id="0" w:name="_GoBack"/>
+      <w:bookmarkEnd w:id="0"/>
     </w:p>
     <w:sectPr>
-      <w:headerReference w:type="default" r:id="rId18"/>
-      <w:footerReference w:type="default" r:id="rId19"/>
+      <w:headerReference w:type="default" r:id="rId20"/>
+      <w:footerReference w:type="default" r:id="rId21"/>
       <w:pgSz w:w="12240" w:h="15840"/>
       <w:pgMar w:top="1440" w:right="1440" w:bottom="1440" w:left="1440" w:header="720" w:footer="720" w:gutter="0"/>
       <w:pgNumType w:start="1"/>
@@ -5814,6 +6152,85 @@
         <w:noProof/>
       </w:rPr>
       <w:t>2</w:t>
+    </w:r>
+    <w:r>
+      <w:rPr>
+        <w:b/>
+      </w:rPr>
+      <w:fldChar w:fldCharType="end"/>
+    </w:r>
+  </w:p>
+</w:ftr>
+</file>
+
+<file path=word/footer6.xml><?xml version="1.0" encoding="utf-8"?>
+<w:ftr xmlns:wpc="http://schemas.microsoft.com/office/word/2010/wordprocessingCanvas" xmlns:mc="http://schemas.openxmlformats.org/markup-compatibility/2006" xmlns:o="urn:schemas-microsoft-com:office:office" xmlns:r="http://schemas.openxmlformats.org/officeDocument/2006/relationships" xmlns:m="http://schemas.openxmlformats.org/officeDocument/2006/math" xmlns:v="urn:schemas-microsoft-com:vml" xmlns:wp14="http://schemas.microsoft.com/office/word/2010/wordprocessingDrawing" xmlns:wp="http://schemas.openxmlformats.org/drawingml/2006/wordprocessingDrawing" xmlns:w10="urn:schemas-microsoft-com:office:word" xmlns:w="http://schemas.openxmlformats.org/wordprocessingml/2006/main" xmlns:w14="http://schemas.microsoft.com/office/word/2010/wordml" xmlns:wpg="http://schemas.microsoft.com/office/word/2010/wordprocessingGroup" xmlns:wpi="http://schemas.microsoft.com/office/word/2010/wordprocessingInk" xmlns:wne="http://schemas.microsoft.com/office/word/2006/wordml" xmlns:wps="http://schemas.microsoft.com/office/word/2010/wordprocessingShape" mc:Ignorable="w14 wp14">
+  <w:p>
+    <w:pPr>
+      <w:pStyle w:val="Footer"/>
+      <w:jc w:val="center"/>
+    </w:pPr>
+    <w:r>
+      <w:t xml:space="preserve">Lecture 13 | Page </w:t>
+    </w:r>
+    <w:r>
+      <w:rPr>
+        <w:b/>
+      </w:rPr>
+      <w:fldChar w:fldCharType="begin"/>
+    </w:r>
+    <w:r>
+      <w:rPr>
+        <w:b/>
+      </w:rPr>
+      <w:instrText xml:space="preserve"> PAGE  \* Arabic  \* MERGEFORMAT </w:instrText>
+    </w:r>
+    <w:r>
+      <w:rPr>
+        <w:b/>
+      </w:rPr>
+      <w:fldChar w:fldCharType="separate"/>
+    </w:r>
+    <w:r>
+      <w:rPr>
+        <w:b/>
+        <w:noProof/>
+      </w:rPr>
+      <w:t>1</w:t>
+    </w:r>
+    <w:r>
+      <w:rPr>
+        <w:b/>
+      </w:rPr>
+      <w:fldChar w:fldCharType="end"/>
+    </w:r>
+    <w:r>
+      <w:t xml:space="preserve"> of </w:t>
+    </w:r>
+    <w:r>
+      <w:rPr>
+        <w:b/>
+      </w:rPr>
+      <w:fldChar w:fldCharType="begin"/>
+    </w:r>
+    <w:r>
+      <w:rPr>
+        <w:b/>
+      </w:rPr>
+      <w:instrText xml:space="preserve"> SECTIONPAGES   \* MERGEFORMAT </w:instrText>
+    </w:r>
+    <w:r>
+      <w:rPr>
+        <w:b/>
+      </w:rPr>
+      <w:fldChar w:fldCharType="separate"/>
+    </w:r>
+    <w:r>
+      <w:rPr>
+        <w:b/>
+        <w:noProof/>
+      </w:rPr>
+      <w:t>1</w:t>
     </w:r>
     <w:r>
       <w:rPr>
@@ -6059,6 +6476,51 @@
     <w:proofErr w:type="spellEnd"/>
     <w:r>
       <w:t xml:space="preserve"> Press, 2016. Ch. 6.</w:t>
+    </w:r>
+    <w:r>
+      <w:t xml:space="preserve"> </w:t>
+    </w:r>
+    <w:r>
+      <w:t>Print.</w:t>
+    </w:r>
+  </w:p>
+  <w:p>
+    <w:pPr>
+      <w:pStyle w:val="Header"/>
+    </w:pPr>
+  </w:p>
+</w:hdr>
+</file>
+
+<file path=word/header6.xml><?xml version="1.0" encoding="utf-8"?>
+<w:hdr xmlns:wpc="http://schemas.microsoft.com/office/word/2010/wordprocessingCanvas" xmlns:mc="http://schemas.openxmlformats.org/markup-compatibility/2006" xmlns:o="urn:schemas-microsoft-com:office:office" xmlns:r="http://schemas.openxmlformats.org/officeDocument/2006/relationships" xmlns:m="http://schemas.openxmlformats.org/officeDocument/2006/math" xmlns:v="urn:schemas-microsoft-com:vml" xmlns:wp14="http://schemas.microsoft.com/office/word/2010/wordprocessingDrawing" xmlns:wp="http://schemas.openxmlformats.org/drawingml/2006/wordprocessingDrawing" xmlns:w10="urn:schemas-microsoft-com:office:word" xmlns:w="http://schemas.openxmlformats.org/wordprocessingml/2006/main" xmlns:w14="http://schemas.microsoft.com/office/word/2010/wordml" xmlns:wpg="http://schemas.microsoft.com/office/word/2010/wordprocessingGroup" xmlns:wpi="http://schemas.microsoft.com/office/word/2010/wordprocessingInk" xmlns:wne="http://schemas.microsoft.com/office/word/2006/wordml" xmlns:wps="http://schemas.microsoft.com/office/word/2010/wordprocessingShape" mc:Ignorable="w14 wp14">
+  <w:p>
+    <w:pPr>
+      <w:pStyle w:val="Header"/>
+    </w:pPr>
+    <w:r>
+      <w:t xml:space="preserve">SOC 5650 Intro to </w:t>
+    </w:r>
+    <w:proofErr w:type="spellStart"/>
+    <w:r>
+      <w:t>GISc</w:t>
+    </w:r>
+    <w:proofErr w:type="spellEnd"/>
+  </w:p>
+  <w:p>
+    <w:pPr>
+      <w:pStyle w:val="Header"/>
+    </w:pPr>
+    <w:r>
+      <w:t xml:space="preserve">Brewer, Cynthia A. Designing Better Maps: A Guide for GIS Users. Second Edition. </w:t>
+    </w:r>
+    <w:proofErr w:type="spellStart"/>
+    <w:r>
+      <w:t>Esri</w:t>
+    </w:r>
+    <w:proofErr w:type="spellEnd"/>
+    <w:r>
+      <w:t xml:space="preserve"> Press, 2016. Ch. 9.</w:t>
     </w:r>
     <w:r>
       <w:t xml:space="preserve"> </w:t>
@@ -6936,6 +7398,119 @@
     </w:lvl>
   </w:abstractNum>
   <w:abstractNum w:abstractNumId="9">
+    <w:nsid w:val="221A72D7"/>
+    <w:multiLevelType w:val="hybridMultilevel"/>
+    <w:tmpl w:val="C78A8D08"/>
+    <w:lvl w:ilvl="0" w:tplc="04090001">
+      <w:start w:val="1"/>
+      <w:numFmt w:val="bullet"/>
+      <w:lvlText w:val=""/>
+      <w:lvlJc w:val="left"/>
+      <w:pPr>
+        <w:ind w:left="720" w:hanging="360"/>
+      </w:pPr>
+      <w:rPr>
+        <w:rFonts w:ascii="Symbol" w:hAnsi="Symbol" w:hint="default"/>
+      </w:rPr>
+    </w:lvl>
+    <w:lvl w:ilvl="1" w:tplc="04090003">
+      <w:start w:val="1"/>
+      <w:numFmt w:val="bullet"/>
+      <w:lvlText w:val="o"/>
+      <w:lvlJc w:val="left"/>
+      <w:pPr>
+        <w:ind w:left="1440" w:hanging="360"/>
+      </w:pPr>
+      <w:rPr>
+        <w:rFonts w:ascii="Courier New" w:hAnsi="Courier New" w:cs="Courier New" w:hint="default"/>
+      </w:rPr>
+    </w:lvl>
+    <w:lvl w:ilvl="2" w:tplc="04090005" w:tentative="1">
+      <w:start w:val="1"/>
+      <w:numFmt w:val="bullet"/>
+      <w:lvlText w:val=""/>
+      <w:lvlJc w:val="left"/>
+      <w:pPr>
+        <w:ind w:left="2160" w:hanging="360"/>
+      </w:pPr>
+      <w:rPr>
+        <w:rFonts w:ascii="Wingdings" w:hAnsi="Wingdings" w:hint="default"/>
+      </w:rPr>
+    </w:lvl>
+    <w:lvl w:ilvl="3" w:tplc="04090001" w:tentative="1">
+      <w:start w:val="1"/>
+      <w:numFmt w:val="bullet"/>
+      <w:lvlText w:val=""/>
+      <w:lvlJc w:val="left"/>
+      <w:pPr>
+        <w:ind w:left="2880" w:hanging="360"/>
+      </w:pPr>
+      <w:rPr>
+        <w:rFonts w:ascii="Symbol" w:hAnsi="Symbol" w:hint="default"/>
+      </w:rPr>
+    </w:lvl>
+    <w:lvl w:ilvl="4" w:tplc="04090003" w:tentative="1">
+      <w:start w:val="1"/>
+      <w:numFmt w:val="bullet"/>
+      <w:lvlText w:val="o"/>
+      <w:lvlJc w:val="left"/>
+      <w:pPr>
+        <w:ind w:left="3600" w:hanging="360"/>
+      </w:pPr>
+      <w:rPr>
+        <w:rFonts w:ascii="Courier New" w:hAnsi="Courier New" w:cs="Courier New" w:hint="default"/>
+      </w:rPr>
+    </w:lvl>
+    <w:lvl w:ilvl="5" w:tplc="04090005" w:tentative="1">
+      <w:start w:val="1"/>
+      <w:numFmt w:val="bullet"/>
+      <w:lvlText w:val=""/>
+      <w:lvlJc w:val="left"/>
+      <w:pPr>
+        <w:ind w:left="4320" w:hanging="360"/>
+      </w:pPr>
+      <w:rPr>
+        <w:rFonts w:ascii="Wingdings" w:hAnsi="Wingdings" w:hint="default"/>
+      </w:rPr>
+    </w:lvl>
+    <w:lvl w:ilvl="6" w:tplc="04090001" w:tentative="1">
+      <w:start w:val="1"/>
+      <w:numFmt w:val="bullet"/>
+      <w:lvlText w:val=""/>
+      <w:lvlJc w:val="left"/>
+      <w:pPr>
+        <w:ind w:left="5040" w:hanging="360"/>
+      </w:pPr>
+      <w:rPr>
+        <w:rFonts w:ascii="Symbol" w:hAnsi="Symbol" w:hint="default"/>
+      </w:rPr>
+    </w:lvl>
+    <w:lvl w:ilvl="7" w:tplc="04090003" w:tentative="1">
+      <w:start w:val="1"/>
+      <w:numFmt w:val="bullet"/>
+      <w:lvlText w:val="o"/>
+      <w:lvlJc w:val="left"/>
+      <w:pPr>
+        <w:ind w:left="5760" w:hanging="360"/>
+      </w:pPr>
+      <w:rPr>
+        <w:rFonts w:ascii="Courier New" w:hAnsi="Courier New" w:cs="Courier New" w:hint="default"/>
+      </w:rPr>
+    </w:lvl>
+    <w:lvl w:ilvl="8" w:tplc="04090005" w:tentative="1">
+      <w:start w:val="1"/>
+      <w:numFmt w:val="bullet"/>
+      <w:lvlText w:val=""/>
+      <w:lvlJc w:val="left"/>
+      <w:pPr>
+        <w:ind w:left="6480" w:hanging="360"/>
+      </w:pPr>
+      <w:rPr>
+        <w:rFonts w:ascii="Wingdings" w:hAnsi="Wingdings" w:hint="default"/>
+      </w:rPr>
+    </w:lvl>
+  </w:abstractNum>
+  <w:abstractNum w:abstractNumId="10">
     <w:nsid w:val="2FF34C07"/>
     <w:multiLevelType w:val="hybridMultilevel"/>
     <w:tmpl w:val="B63A6592"/>
@@ -7048,7 +7623,7 @@
       </w:rPr>
     </w:lvl>
   </w:abstractNum>
-  <w:abstractNum w:abstractNumId="10">
+  <w:abstractNum w:abstractNumId="11">
     <w:nsid w:val="3CDC0720"/>
     <w:multiLevelType w:val="hybridMultilevel"/>
     <w:tmpl w:val="16D65EAE"/>
@@ -7134,7 +7709,7 @@
       </w:pPr>
     </w:lvl>
   </w:abstractNum>
-  <w:abstractNum w:abstractNumId="11">
+  <w:abstractNum w:abstractNumId="12">
     <w:nsid w:val="3E6E45EE"/>
     <w:multiLevelType w:val="hybridMultilevel"/>
     <w:tmpl w:val="D70EBFD2"/>
@@ -7247,7 +7822,7 @@
       </w:rPr>
     </w:lvl>
   </w:abstractNum>
-  <w:abstractNum w:abstractNumId="12">
+  <w:abstractNum w:abstractNumId="13">
     <w:nsid w:val="47FC441B"/>
     <w:multiLevelType w:val="hybridMultilevel"/>
     <w:tmpl w:val="8BB051DE"/>
@@ -7333,7 +7908,7 @@
       </w:pPr>
     </w:lvl>
   </w:abstractNum>
-  <w:abstractNum w:abstractNumId="13">
+  <w:abstractNum w:abstractNumId="14">
     <w:nsid w:val="50772DA3"/>
     <w:multiLevelType w:val="hybridMultilevel"/>
     <w:tmpl w:val="298AE712"/>
@@ -7446,7 +8021,7 @@
       </w:rPr>
     </w:lvl>
   </w:abstractNum>
-  <w:abstractNum w:abstractNumId="14">
+  <w:abstractNum w:abstractNumId="15">
     <w:nsid w:val="545E59AE"/>
     <w:multiLevelType w:val="hybridMultilevel"/>
     <w:tmpl w:val="4B8215FA"/>
@@ -7559,7 +8134,7 @@
       </w:rPr>
     </w:lvl>
   </w:abstractNum>
-  <w:abstractNum w:abstractNumId="15">
+  <w:abstractNum w:abstractNumId="16">
     <w:nsid w:val="58BD2602"/>
     <w:multiLevelType w:val="hybridMultilevel"/>
     <w:tmpl w:val="9EE89FA6"/>
@@ -7645,7 +8220,7 @@
       </w:pPr>
     </w:lvl>
   </w:abstractNum>
-  <w:abstractNum w:abstractNumId="16">
+  <w:abstractNum w:abstractNumId="17">
     <w:nsid w:val="5B0D4419"/>
     <w:multiLevelType w:val="hybridMultilevel"/>
     <w:tmpl w:val="8C6CAF3A"/>
@@ -7731,7 +8306,7 @@
       </w:pPr>
     </w:lvl>
   </w:abstractNum>
-  <w:abstractNum w:abstractNumId="17">
+  <w:abstractNum w:abstractNumId="18">
     <w:nsid w:val="638373DC"/>
     <w:multiLevelType w:val="hybridMultilevel"/>
     <w:tmpl w:val="FFDC4752"/>
@@ -7844,7 +8419,7 @@
       </w:rPr>
     </w:lvl>
   </w:abstractNum>
-  <w:abstractNum w:abstractNumId="18">
+  <w:abstractNum w:abstractNumId="19">
     <w:nsid w:val="67A33116"/>
     <w:multiLevelType w:val="hybridMultilevel"/>
     <w:tmpl w:val="C5BC558A"/>
@@ -7930,7 +8505,7 @@
       </w:pPr>
     </w:lvl>
   </w:abstractNum>
-  <w:abstractNum w:abstractNumId="19">
+  <w:abstractNum w:abstractNumId="20">
     <w:nsid w:val="69941A89"/>
     <w:multiLevelType w:val="hybridMultilevel"/>
     <w:tmpl w:val="47EEC756"/>
@@ -8043,7 +8618,7 @@
       </w:rPr>
     </w:lvl>
   </w:abstractNum>
-  <w:abstractNum w:abstractNumId="20">
+  <w:abstractNum w:abstractNumId="21">
     <w:nsid w:val="6C2B0648"/>
     <w:multiLevelType w:val="hybridMultilevel"/>
     <w:tmpl w:val="3170E600"/>
@@ -8156,7 +8731,93 @@
       </w:rPr>
     </w:lvl>
   </w:abstractNum>
-  <w:abstractNum w:abstractNumId="21">
+  <w:abstractNum w:abstractNumId="22">
+    <w:nsid w:val="6E9F27E8"/>
+    <w:multiLevelType w:val="hybridMultilevel"/>
+    <w:tmpl w:val="6E5AF766"/>
+    <w:lvl w:ilvl="0" w:tplc="0409000F">
+      <w:start w:val="1"/>
+      <w:numFmt w:val="decimal"/>
+      <w:lvlText w:val="%1."/>
+      <w:lvlJc w:val="left"/>
+      <w:pPr>
+        <w:ind w:left="720" w:hanging="360"/>
+      </w:pPr>
+    </w:lvl>
+    <w:lvl w:ilvl="1" w:tplc="04090019" w:tentative="1">
+      <w:start w:val="1"/>
+      <w:numFmt w:val="lowerLetter"/>
+      <w:lvlText w:val="%2."/>
+      <w:lvlJc w:val="left"/>
+      <w:pPr>
+        <w:ind w:left="1440" w:hanging="360"/>
+      </w:pPr>
+    </w:lvl>
+    <w:lvl w:ilvl="2" w:tplc="0409001B" w:tentative="1">
+      <w:start w:val="1"/>
+      <w:numFmt w:val="lowerRoman"/>
+      <w:lvlText w:val="%3."/>
+      <w:lvlJc w:val="right"/>
+      <w:pPr>
+        <w:ind w:left="2160" w:hanging="180"/>
+      </w:pPr>
+    </w:lvl>
+    <w:lvl w:ilvl="3" w:tplc="0409000F" w:tentative="1">
+      <w:start w:val="1"/>
+      <w:numFmt w:val="decimal"/>
+      <w:lvlText w:val="%4."/>
+      <w:lvlJc w:val="left"/>
+      <w:pPr>
+        <w:ind w:left="2880" w:hanging="360"/>
+      </w:pPr>
+    </w:lvl>
+    <w:lvl w:ilvl="4" w:tplc="04090019" w:tentative="1">
+      <w:start w:val="1"/>
+      <w:numFmt w:val="lowerLetter"/>
+      <w:lvlText w:val="%5."/>
+      <w:lvlJc w:val="left"/>
+      <w:pPr>
+        <w:ind w:left="3600" w:hanging="360"/>
+      </w:pPr>
+    </w:lvl>
+    <w:lvl w:ilvl="5" w:tplc="0409001B" w:tentative="1">
+      <w:start w:val="1"/>
+      <w:numFmt w:val="lowerRoman"/>
+      <w:lvlText w:val="%6."/>
+      <w:lvlJc w:val="right"/>
+      <w:pPr>
+        <w:ind w:left="4320" w:hanging="180"/>
+      </w:pPr>
+    </w:lvl>
+    <w:lvl w:ilvl="6" w:tplc="0409000F" w:tentative="1">
+      <w:start w:val="1"/>
+      <w:numFmt w:val="decimal"/>
+      <w:lvlText w:val="%7."/>
+      <w:lvlJc w:val="left"/>
+      <w:pPr>
+        <w:ind w:left="5040" w:hanging="360"/>
+      </w:pPr>
+    </w:lvl>
+    <w:lvl w:ilvl="7" w:tplc="04090019" w:tentative="1">
+      <w:start w:val="1"/>
+      <w:numFmt w:val="lowerLetter"/>
+      <w:lvlText w:val="%8."/>
+      <w:lvlJc w:val="left"/>
+      <w:pPr>
+        <w:ind w:left="5760" w:hanging="360"/>
+      </w:pPr>
+    </w:lvl>
+    <w:lvl w:ilvl="8" w:tplc="0409001B" w:tentative="1">
+      <w:start w:val="1"/>
+      <w:numFmt w:val="lowerRoman"/>
+      <w:lvlText w:val="%9."/>
+      <w:lvlJc w:val="right"/>
+      <w:pPr>
+        <w:ind w:left="6480" w:hanging="180"/>
+      </w:pPr>
+    </w:lvl>
+  </w:abstractNum>
+  <w:abstractNum w:abstractNumId="23">
     <w:nsid w:val="7F180615"/>
     <w:multiLevelType w:val="hybridMultilevel"/>
     <w:tmpl w:val="E71A6776"/>
@@ -8246,16 +8907,16 @@
     <w:abstractNumId w:val="5"/>
   </w:num>
   <w:num w:numId="2">
-    <w:abstractNumId w:val="9"/>
+    <w:abstractNumId w:val="10"/>
   </w:num>
   <w:num w:numId="3">
-    <w:abstractNumId w:val="12"/>
+    <w:abstractNumId w:val="13"/>
   </w:num>
   <w:num w:numId="4">
-    <w:abstractNumId w:val="16"/>
+    <w:abstractNumId w:val="17"/>
   </w:num>
   <w:num w:numId="5">
-    <w:abstractNumId w:val="11"/>
+    <w:abstractNumId w:val="12"/>
   </w:num>
   <w:num w:numId="6">
     <w:abstractNumId w:val="1"/>
@@ -8264,7 +8925,7 @@
     <w:abstractNumId w:val="4"/>
   </w:num>
   <w:num w:numId="8">
-    <w:abstractNumId w:val="13"/>
+    <w:abstractNumId w:val="14"/>
   </w:num>
   <w:num w:numId="9">
     <w:abstractNumId w:val="7"/>
@@ -8276,22 +8937,22 @@
     <w:abstractNumId w:val="0"/>
   </w:num>
   <w:num w:numId="12">
-    <w:abstractNumId w:val="20"/>
+    <w:abstractNumId w:val="21"/>
   </w:num>
   <w:num w:numId="13">
+    <w:abstractNumId w:val="16"/>
+  </w:num>
+  <w:num w:numId="14">
     <w:abstractNumId w:val="15"/>
   </w:num>
-  <w:num w:numId="14">
-    <w:abstractNumId w:val="14"/>
+  <w:num w:numId="15">
+    <w:abstractNumId w:val="19"/>
   </w:num>
-  <w:num w:numId="15">
+  <w:num w:numId="16">
     <w:abstractNumId w:val="18"/>
   </w:num>
-  <w:num w:numId="16">
-    <w:abstractNumId w:val="17"/>
-  </w:num>
   <w:num w:numId="17">
-    <w:abstractNumId w:val="21"/>
+    <w:abstractNumId w:val="23"/>
   </w:num>
   <w:num w:numId="18">
     <w:abstractNumId w:val="6"/>
@@ -8300,13 +8961,19 @@
     <w:abstractNumId w:val="8"/>
   </w:num>
   <w:num w:numId="20">
-    <w:abstractNumId w:val="19"/>
+    <w:abstractNumId w:val="20"/>
   </w:num>
   <w:num w:numId="21">
     <w:abstractNumId w:val="3"/>
   </w:num>
   <w:num w:numId="22">
-    <w:abstractNumId w:val="10"/>
+    <w:abstractNumId w:val="11"/>
+  </w:num>
+  <w:num w:numId="23">
+    <w:abstractNumId w:val="22"/>
+  </w:num>
+  <w:num w:numId="24">
+    <w:abstractNumId w:val="9"/>
   </w:num>
 </w:numbering>
 </file>

</xml_diff>